<commit_message>
Rewrote abstract for Information Republic
</commit_message>
<xml_diff>
--- a/Information Republic.docx
+++ b/Information Republic.docx
@@ -32,7 +32,7 @@
                 <v:stroke joinstyle="miter"/>
                 <v:path gradientshapeok="t" o:connecttype="rect"/>
               </v:shapetype>
-              <v:shape id="_x0000_s1026" type="#_x0000_t202" style="position:absolute;margin-left:54pt;margin-top:108pt;width:7in;height:2in;z-index:251660288;mso-position-horizontal-relative:page;mso-position-vertical-relative:page" stroked="f">
+              <v:shape id="_x0000_s1026" type="#_x0000_t202" style="position:absolute;margin-left:54pt;margin-top:108pt;width:7in;height:162pt;z-index:251660288;mso-position-horizontal:absolute;mso-position-horizontal-relative:page;mso-position-vertical:absolute;mso-position-vertical-relative:page" stroked="f">
                 <v:textbox style="mso-next-textbox:#_x0000_s1026">
                   <w:txbxContent>
                     <w:sdt>
@@ -73,7 +73,7 @@
                               <w:sz w:val="48"/>
                               <w:szCs w:val="48"/>
                             </w:rPr>
-                            <w:t>Democratic Legislating in the Internet Age</w:t>
+                            <w:t>The Information Republic: Legislating in the Internet Age</w:t>
                           </w:r>
                         </w:p>
                       </w:sdtContent>
@@ -180,52 +180,7 @@
                           <w:color w:val="000000" w:themeColor="text1"/>
                           <w:sz w:val="28"/>
                         </w:rPr>
-                        <w:t xml:space="preserve">American Political Reform Network </w:t>
-                      </w:r>
-                      <w:r>
-                        <w:rPr>
-                          <w:rFonts w:asciiTheme="majorHAnsi" w:hAnsiTheme="majorHAnsi"/>
-                          <w:noProof/>
-                          <w:color w:val="000000" w:themeColor="text1"/>
-                          <w:sz w:val="28"/>
-                        </w:rPr>
-                        <w:t>(www.</w:t>
-                      </w:r>
-                      <w:r>
-                        <w:rPr>
-                          <w:rFonts w:asciiTheme="majorHAnsi" w:hAnsiTheme="majorHAnsi"/>
-                          <w:noProof/>
-                          <w:color w:val="000000" w:themeColor="text1"/>
-                          <w:sz w:val="28"/>
-                        </w:rPr>
-                        <w:t>americanpoliticalreform</w:t>
-                      </w:r>
-                      <w:r>
-                        <w:rPr>
-                          <w:rFonts w:asciiTheme="majorHAnsi" w:hAnsiTheme="majorHAnsi"/>
-                          <w:noProof/>
-                          <w:color w:val="000000" w:themeColor="text1"/>
-                          <w:sz w:val="28"/>
-                        </w:rPr>
-                        <w:t>.</w:t>
-                      </w:r>
-                      <w:r>
-                        <w:rPr>
-                          <w:rFonts w:asciiTheme="majorHAnsi" w:hAnsiTheme="majorHAnsi"/>
-                          <w:noProof/>
-                          <w:color w:val="000000" w:themeColor="text1"/>
-                          <w:sz w:val="28"/>
-                        </w:rPr>
-                        <w:t>net</w:t>
-                      </w:r>
-                      <w:r>
-                        <w:rPr>
-                          <w:rFonts w:asciiTheme="majorHAnsi" w:hAnsiTheme="majorHAnsi"/>
-                          <w:noProof/>
-                          <w:color w:val="000000" w:themeColor="text1"/>
-                          <w:sz w:val="28"/>
-                        </w:rPr>
-                        <w:t>)</w:t>
+                        <w:t>American Political Reform Network (www.americanpoliticalreform.net)</w:t>
                       </w:r>
                     </w:p>
                   </w:txbxContent>
@@ -244,7 +199,7 @@
               <w:noProof/>
             </w:rPr>
             <w:pict>
-              <v:shape id="_x0000_s1027" type="#_x0000_t202" style="position:absolute;margin-left:54pt;margin-top:447.3pt;width:7in;height:183.45pt;z-index:251661312;mso-position-horizontal-relative:page;mso-position-vertical-relative:page" stroked="f">
+              <v:shape id="_x0000_s1027" type="#_x0000_t202" style="position:absolute;margin-left:54pt;margin-top:306pt;width:7in;height:306pt;z-index:251661312;mso-position-horizontal:absolute;mso-position-horizontal-relative:page;mso-position-vertical:absolute;mso-position-vertical-relative:page" stroked="f">
                 <v:textbox style="mso-next-textbox:#_x0000_s1027">
                   <w:txbxContent>
                     <w:p>
@@ -308,7 +263,7 @@
                               <w:sz w:val="28"/>
                               <w:szCs w:val="22"/>
                             </w:rPr>
-                            <w:t xml:space="preserve">This document describes a proposal to transform how we engage in legislative </w:t>
+                            <w:t xml:space="preserve">In a time of great dissatisfaction with government and politics in general, there is a great need to find ways to improve our political processes. Money and partisan struggle dominate our politics, and large segments of the public feel voiceless and powerless. </w:t>
                           </w:r>
                           <w:r>
                             <w:rPr>
@@ -317,7 +272,16 @@
                               <w:sz w:val="28"/>
                               <w:szCs w:val="22"/>
                             </w:rPr>
-                            <w:t>democracy by redesigning</w:t>
+                            <w:t>This document describes a proposal to</w:t>
+                          </w:r>
+                          <w:r>
+                            <w:rPr>
+                              <w:rFonts w:asciiTheme="majorHAnsi" w:hAnsiTheme="majorHAnsi"/>
+                              <w:color w:val="000000" w:themeColor="text1"/>
+                              <w:sz w:val="28"/>
+                              <w:szCs w:val="22"/>
+                            </w:rPr>
+                            <w:t xml:space="preserve"> use information technology</w:t>
                           </w:r>
                           <w:r>
                             <w:rPr>
@@ -335,7 +299,7 @@
                               <w:sz w:val="28"/>
                               <w:szCs w:val="22"/>
                             </w:rPr>
-                            <w:t xml:space="preserve">the gathering, dissemination, and </w:t>
+                            <w:t>to empower public participation</w:t>
                           </w:r>
                           <w:r>
                             <w:rPr>
@@ -344,7 +308,7 @@
                               <w:sz w:val="28"/>
                               <w:szCs w:val="22"/>
                             </w:rPr>
-                            <w:t>manage</w:t>
+                            <w:t xml:space="preserve"> in legislative </w:t>
                           </w:r>
                           <w:r>
                             <w:rPr>
@@ -353,7 +317,7 @@
                               <w:sz w:val="28"/>
                               <w:szCs w:val="22"/>
                             </w:rPr>
-                            <w:t>ment of</w:t>
+                            <w:t>democracy. By examining how</w:t>
                           </w:r>
                           <w:r>
                             <w:rPr>
@@ -363,6 +327,24 @@
                               <w:szCs w:val="22"/>
                             </w:rPr>
                             <w:t xml:space="preserve"> </w:t>
+                          </w:r>
+                          <w:r>
+                            <w:rPr>
+                              <w:rFonts w:asciiTheme="majorHAnsi" w:hAnsiTheme="majorHAnsi"/>
+                              <w:color w:val="000000" w:themeColor="text1"/>
+                              <w:sz w:val="28"/>
+                              <w:szCs w:val="22"/>
+                            </w:rPr>
+                            <w:t xml:space="preserve">we gather, disseminate, and </w:t>
+                          </w:r>
+                          <w:r>
+                            <w:rPr>
+                              <w:rFonts w:asciiTheme="majorHAnsi" w:hAnsiTheme="majorHAnsi"/>
+                              <w:color w:val="000000" w:themeColor="text1"/>
+                              <w:sz w:val="28"/>
+                              <w:szCs w:val="22"/>
+                            </w:rPr>
+                            <w:t xml:space="preserve">manage </w:t>
                           </w:r>
                           <w:r>
                             <w:rPr>
@@ -389,7 +371,7 @@
                               <w:sz w:val="28"/>
                               <w:szCs w:val="22"/>
                             </w:rPr>
-                            <w:t xml:space="preserve"> that lies at the core of our political system</w:t>
+                            <w:t xml:space="preserve"> that forms the core of our political system, two key opportunities are identified to improve political participation using on-line technology</w:t>
                           </w:r>
                           <w:r>
                             <w:rPr>
@@ -398,7 +380,7 @@
                               <w:sz w:val="28"/>
                               <w:szCs w:val="22"/>
                             </w:rPr>
-                            <w:t xml:space="preserve">. This approach leverages the power of information technology and distributed networks to invite Americans to use their professional and academic skills to engage in political problem solving and the creation of legislation.  We rethink the role of elected representative, transforming it from one of lawmaker in service of political parties and special interests, </w:t>
+                            <w:t xml:space="preserve">. </w:t>
                           </w:r>
                           <w:r>
                             <w:rPr>
@@ -407,7 +389,7 @@
                               <w:sz w:val="28"/>
                               <w:szCs w:val="22"/>
                             </w:rPr>
-                            <w:t xml:space="preserve">and restoring it </w:t>
+                            <w:t>First, by leveraging</w:t>
                           </w:r>
                           <w:r>
                             <w:rPr>
@@ -416,7 +398,106 @@
                               <w:sz w:val="28"/>
                               <w:szCs w:val="22"/>
                             </w:rPr>
-                            <w:t>to the rightful role of servant to the democratic will of the public.</w:t>
+                            <w:t xml:space="preserve"> the power of information tech</w:t>
+                          </w:r>
+                          <w:r>
+                            <w:rPr>
+                              <w:rFonts w:asciiTheme="majorHAnsi" w:hAnsiTheme="majorHAnsi"/>
+                              <w:color w:val="000000" w:themeColor="text1"/>
+                              <w:sz w:val="28"/>
+                              <w:szCs w:val="22"/>
+                            </w:rPr>
+                            <w:t xml:space="preserve">nology and distributed networks, </w:t>
+                          </w:r>
+                          <w:r>
+                            <w:rPr>
+                              <w:rFonts w:asciiTheme="majorHAnsi" w:hAnsiTheme="majorHAnsi"/>
+                              <w:color w:val="000000" w:themeColor="text1"/>
+                              <w:sz w:val="28"/>
+                              <w:szCs w:val="22"/>
+                            </w:rPr>
+                            <w:t xml:space="preserve">Americans </w:t>
+                          </w:r>
+                          <w:r>
+                            <w:rPr>
+                              <w:rFonts w:asciiTheme="majorHAnsi" w:hAnsiTheme="majorHAnsi"/>
+                              <w:color w:val="000000" w:themeColor="text1"/>
+                              <w:sz w:val="28"/>
+                              <w:szCs w:val="22"/>
+                            </w:rPr>
+                            <w:t>can be encouraged to pool</w:t>
+                          </w:r>
+                          <w:r>
+                            <w:rPr>
+                              <w:rFonts w:asciiTheme="majorHAnsi" w:hAnsiTheme="majorHAnsi"/>
+                              <w:color w:val="000000" w:themeColor="text1"/>
+                              <w:sz w:val="28"/>
+                              <w:szCs w:val="22"/>
+                            </w:rPr>
+                            <w:t xml:space="preserve"> their skills to engage </w:t>
+                          </w:r>
+                          <w:r>
+                            <w:rPr>
+                              <w:rFonts w:asciiTheme="majorHAnsi" w:hAnsiTheme="majorHAnsi"/>
+                              <w:color w:val="000000" w:themeColor="text1"/>
+                              <w:sz w:val="28"/>
+                              <w:szCs w:val="22"/>
+                            </w:rPr>
+                            <w:t>directly in</w:t>
+                          </w:r>
+                          <w:r>
+                            <w:rPr>
+                              <w:rFonts w:asciiTheme="majorHAnsi" w:hAnsiTheme="majorHAnsi"/>
+                              <w:color w:val="000000" w:themeColor="text1"/>
+                              <w:sz w:val="28"/>
+                              <w:szCs w:val="22"/>
+                            </w:rPr>
+                            <w:t xml:space="preserve"> the creation of legislation.  </w:t>
+                          </w:r>
+                          <w:r>
+                            <w:rPr>
+                              <w:rFonts w:asciiTheme="majorHAnsi" w:hAnsiTheme="majorHAnsi"/>
+                              <w:color w:val="000000" w:themeColor="text1"/>
+                              <w:sz w:val="28"/>
+                              <w:szCs w:val="22"/>
+                            </w:rPr>
+                            <w:t xml:space="preserve">Second, by making the business of legislatures </w:t>
+                          </w:r>
+                          <w:r>
+                            <w:rPr>
+                              <w:rFonts w:asciiTheme="majorHAnsi" w:eastAsiaTheme="minorEastAsia" w:hAnsiTheme="majorHAnsi"/>
+                              <w:color w:val="000000"/>
+                              <w:sz w:val="28"/>
+                              <w:szCs w:val="28"/>
+                            </w:rPr>
+                            <w:t xml:space="preserve">interactive </w:t>
+                          </w:r>
+                          <w:r>
+                            <w:rPr>
+                              <w:rFonts w:asciiTheme="majorHAnsi" w:hAnsiTheme="majorHAnsi"/>
+                              <w:color w:val="000000" w:themeColor="text1"/>
+                              <w:sz w:val="28"/>
+                              <w:szCs w:val="22"/>
+                            </w:rPr>
+                            <w:t xml:space="preserve">and </w:t>
+                          </w:r>
+                          <w:r>
+                            <w:rPr>
+                              <w:rFonts w:asciiTheme="majorHAnsi" w:eastAsiaTheme="minorEastAsia" w:hAnsiTheme="majorHAnsi"/>
+                              <w:color w:val="000000"/>
+                              <w:sz w:val="28"/>
+                              <w:szCs w:val="28"/>
+                            </w:rPr>
+                            <w:t>visible</w:t>
+                          </w:r>
+                          <w:r>
+                            <w:rPr>
+                              <w:rFonts w:asciiTheme="majorHAnsi" w:eastAsiaTheme="minorEastAsia" w:hAnsiTheme="majorHAnsi"/>
+                              <w:color w:val="000000"/>
+                              <w:sz w:val="28"/>
+                              <w:szCs w:val="28"/>
+                            </w:rPr>
+                            <w:t xml:space="preserve"> to the public, representatives will become more accountable and thus more responsive to the public. If properly executed and embraced by the public, these improvements have the potential to dilute the influence of special interests on lawmaking, and encourage the proliferation of new political coalitions beyond the limits of the two party system.</w:t>
                           </w:r>
                         </w:p>
                       </w:sdtContent>
@@ -446,7 +527,10 @@
         <w:pStyle w:val="Title"/>
       </w:pPr>
       <w:r>
-        <w:t>Democratic Legislating in the Internet Age</w:t>
+        <w:t>The Information Republic:</w:t>
+      </w:r>
+      <w:r>
+        <w:t xml:space="preserve"> Legislating in the Internet Age</w:t>
       </w:r>
     </w:p>
     <w:p>
@@ -3445,7 +3529,7 @@
         <w:rFonts w:ascii="Times New Roman" w:hAnsi="Times New Roman"/>
         <w:noProof/>
       </w:rPr>
-      <w:t>2</w:t>
+      <w:t>15</w:t>
     </w:r>
     <w:r>
       <w:rPr>
@@ -3488,7 +3572,7 @@
         <w:rFonts w:ascii="Times New Roman" w:hAnsi="Times New Roman"/>
         <w:noProof/>
       </w:rPr>
-      <w:t>12/4/11</w:t>
+      <w:t>12/10/11</w:t>
     </w:r>
     <w:r>
       <w:rPr>
@@ -4269,7 +4353,7 @@
 <file path=customXml/item1.xml><?xml version="1.0" encoding="utf-8"?>
 <CoverPageProperties xmlns="http://schemas.microsoft.com/office/2006/coverPageProps">
   <PublishDate/>
-  <Abstract>This document describes a proposal to transform how we engage in legislative democracy by redesigning the gathering, dissemination, and management of the information that lies at the core of our political system. This approach leverages the power of information technology and distributed networks to invite Americans to use their professional and academic skills to engage in political problem solving and the creation of legislation.  We rethink the role of elected representative, transforming it from one of lawmaker in service of political parties and special interests, and restoring it to the rightful role of servant to the democratic will of the public.</Abstract>
+  <Abstract>In a time of great dissatisfaction with government and politics in general, there is a great need to find ways to improve our political processes. Money and partisan struggle dominate our politics, and large segments of the public feel voiceless and powerless. This document describes a proposal to use information technology to empower public participation in legislative democracy. By examining how we gather, disseminate, and manage the information that forms the core of our political system, two key opportunities are identified to improve political participation using on-line technology. By leveraging the power of information technology and distributed networks, Americans can be encouraged to pool their skills to engage in political problem solving and the creation of legislation.  By making the business of legislatures interactive and visible to the public, representatives will become more accountable and thus more responsive to the public.</Abstract>
   <CompanyAddress/>
   <CompanyPhone/>
   <CompanyFax/>
@@ -4290,7 +4374,7 @@
 </file>
 
 <file path=customXml/itemProps2.xml><?xml version="1.0" encoding="utf-8"?>
-<ds:datastoreItem xmlns:ds="http://schemas.openxmlformats.org/officeDocument/2006/customXml" ds:itemID="{385AD166-F830-874C-9EDE-E7A31811681F}">
+<ds:datastoreItem xmlns:ds="http://schemas.openxmlformats.org/officeDocument/2006/customXml" ds:itemID="{A94A0C0F-D353-2842-A9EA-F7DC9ABE1E64}">
   <ds:schemaRefs>
     <ds:schemaRef ds:uri="http://schemas.openxmlformats.org/officeDocument/2006/bibliography"/>
   </ds:schemaRefs>

</xml_diff>

<commit_message>
changes in the abstract
</commit_message>
<xml_diff>
--- a/Information Republic.docx
+++ b/Information Republic.docx
@@ -245,15 +245,11 @@
                       <w:sdtContent>
                         <w:p>
                           <w:pPr>
-                            <w:pBdr>
-                              <w:left w:val="single" w:sz="24" w:space="4" w:color="8DB3E2" w:themeColor="text2" w:themeTint="66"/>
-                            </w:pBdr>
-                            <w:contextualSpacing/>
                             <w:rPr>
-                              <w:rFonts w:asciiTheme="majorHAnsi" w:hAnsiTheme="majorHAnsi"/>
-                              <w:color w:val="000000" w:themeColor="text1"/>
-                              <w:sz w:val="28"/>
-                              <w:szCs w:val="22"/>
+                              <w:rFonts w:ascii="Calibri" w:hAnsi="Calibri" w:cs="Calibri"/>
+                              <w:color w:val="000000"/>
+                              <w:sz w:val="27"/>
+                              <w:szCs w:val="27"/>
                             </w:rPr>
                           </w:pPr>
                           <w:r>
@@ -263,241 +259,16 @@
                               <w:sz w:val="28"/>
                               <w:szCs w:val="22"/>
                             </w:rPr>
-                            <w:t xml:space="preserve">In a time of great dissatisfaction with government and politics in general, there is a great need to find ways to improve our political processes. Money and partisan struggle dominate our politics, and large segments of the public feel voiceless and powerless. </w:t>
+                            <w:t>In a time of great dissatisfaction with government and politics in general, there is a great need to find ways to improve our political processes. Money and partisan struggle dominate our politics, and large segments of the public feel voiceless and powerless. This document describes a proposal to use information technology to empower public participation in legislative democracy. By examining how we gather, disseminate, and manage the information that forms the core of our political system, two key opportunities are identified to improve political participation using on-line technology. First, by leveraging the power of information technology and distributed networks, Americans can be encouraged to pool their skills to engage directly in the creation of legislation.  Second, by making the business of legislatures interactive and visible to the public, representatives will become more accountable and thus more responsive to the public.</w:t>
                           </w:r>
                           <w:r>
                             <w:rPr>
-                              <w:rFonts w:asciiTheme="majorHAnsi" w:hAnsiTheme="majorHAnsi"/>
-                              <w:color w:val="000000" w:themeColor="text1"/>
-                              <w:sz w:val="28"/>
-                              <w:szCs w:val="22"/>
+                              <w:rFonts w:ascii="Calibri" w:hAnsi="Calibri" w:cs="Calibri"/>
+                              <w:color w:val="000000"/>
+                              <w:sz w:val="27"/>
+                              <w:szCs w:val="27"/>
                             </w:rPr>
-                            <w:t>This document describes a proposal to</w:t>
-                          </w:r>
-                          <w:r>
-                            <w:rPr>
-                              <w:rFonts w:asciiTheme="majorHAnsi" w:hAnsiTheme="majorHAnsi"/>
-                              <w:color w:val="000000" w:themeColor="text1"/>
-                              <w:sz w:val="28"/>
-                              <w:szCs w:val="22"/>
-                            </w:rPr>
-                            <w:t xml:space="preserve"> use information technology</w:t>
-                          </w:r>
-                          <w:r>
-                            <w:rPr>
-                              <w:rFonts w:asciiTheme="majorHAnsi" w:hAnsiTheme="majorHAnsi"/>
-                              <w:color w:val="000000" w:themeColor="text1"/>
-                              <w:sz w:val="28"/>
-                              <w:szCs w:val="22"/>
-                            </w:rPr>
-                            <w:t xml:space="preserve"> </w:t>
-                          </w:r>
-                          <w:r>
-                            <w:rPr>
-                              <w:rFonts w:asciiTheme="majorHAnsi" w:hAnsiTheme="majorHAnsi"/>
-                              <w:color w:val="000000" w:themeColor="text1"/>
-                              <w:sz w:val="28"/>
-                              <w:szCs w:val="22"/>
-                            </w:rPr>
-                            <w:t>to empower public participation</w:t>
-                          </w:r>
-                          <w:r>
-                            <w:rPr>
-                              <w:rFonts w:asciiTheme="majorHAnsi" w:hAnsiTheme="majorHAnsi"/>
-                              <w:color w:val="000000" w:themeColor="text1"/>
-                              <w:sz w:val="28"/>
-                              <w:szCs w:val="22"/>
-                            </w:rPr>
-                            <w:t xml:space="preserve"> in legislative </w:t>
-                          </w:r>
-                          <w:r>
-                            <w:rPr>
-                              <w:rFonts w:asciiTheme="majorHAnsi" w:hAnsiTheme="majorHAnsi"/>
-                              <w:color w:val="000000" w:themeColor="text1"/>
-                              <w:sz w:val="28"/>
-                              <w:szCs w:val="22"/>
-                            </w:rPr>
-                            <w:t>democracy. By examining how</w:t>
-                          </w:r>
-                          <w:r>
-                            <w:rPr>
-                              <w:rFonts w:asciiTheme="majorHAnsi" w:hAnsiTheme="majorHAnsi"/>
-                              <w:color w:val="000000" w:themeColor="text1"/>
-                              <w:sz w:val="28"/>
-                              <w:szCs w:val="22"/>
-                            </w:rPr>
-                            <w:t xml:space="preserve"> </w:t>
-                          </w:r>
-                          <w:r>
-                            <w:rPr>
-                              <w:rFonts w:asciiTheme="majorHAnsi" w:hAnsiTheme="majorHAnsi"/>
-                              <w:color w:val="000000" w:themeColor="text1"/>
-                              <w:sz w:val="28"/>
-                              <w:szCs w:val="22"/>
-                            </w:rPr>
-                            <w:t xml:space="preserve">we gather, disseminate, and </w:t>
-                          </w:r>
-                          <w:r>
-                            <w:rPr>
-                              <w:rFonts w:asciiTheme="majorHAnsi" w:hAnsiTheme="majorHAnsi"/>
-                              <w:color w:val="000000" w:themeColor="text1"/>
-                              <w:sz w:val="28"/>
-                              <w:szCs w:val="22"/>
-                            </w:rPr>
-                            <w:t xml:space="preserve">manage </w:t>
-                          </w:r>
-                          <w:r>
-                            <w:rPr>
-                              <w:rFonts w:asciiTheme="majorHAnsi" w:hAnsiTheme="majorHAnsi"/>
-                              <w:color w:val="000000" w:themeColor="text1"/>
-                              <w:sz w:val="28"/>
-                              <w:szCs w:val="22"/>
-                            </w:rPr>
-                            <w:t xml:space="preserve">the </w:t>
-                          </w:r>
-                          <w:r>
-                            <w:rPr>
-                              <w:rFonts w:asciiTheme="majorHAnsi" w:hAnsiTheme="majorHAnsi"/>
-                              <w:color w:val="000000" w:themeColor="text1"/>
-                              <w:sz w:val="28"/>
-                              <w:szCs w:val="22"/>
-                            </w:rPr>
-                            <w:t>information</w:t>
-                          </w:r>
-                          <w:r>
-                            <w:rPr>
-                              <w:rFonts w:asciiTheme="majorHAnsi" w:hAnsiTheme="majorHAnsi"/>
-                              <w:color w:val="000000" w:themeColor="text1"/>
-                              <w:sz w:val="28"/>
-                              <w:szCs w:val="22"/>
-                            </w:rPr>
-                            <w:t xml:space="preserve"> that forms the core of our political system, two key opportunities are identified to improve political participation using on-line technology</w:t>
-                          </w:r>
-                          <w:r>
-                            <w:rPr>
-                              <w:rFonts w:asciiTheme="majorHAnsi" w:hAnsiTheme="majorHAnsi"/>
-                              <w:color w:val="000000" w:themeColor="text1"/>
-                              <w:sz w:val="28"/>
-                              <w:szCs w:val="22"/>
-                            </w:rPr>
-                            <w:t xml:space="preserve">. </w:t>
-                          </w:r>
-                          <w:r>
-                            <w:rPr>
-                              <w:rFonts w:asciiTheme="majorHAnsi" w:hAnsiTheme="majorHAnsi"/>
-                              <w:color w:val="000000" w:themeColor="text1"/>
-                              <w:sz w:val="28"/>
-                              <w:szCs w:val="22"/>
-                            </w:rPr>
-                            <w:t>First, by leveraging</w:t>
-                          </w:r>
-                          <w:r>
-                            <w:rPr>
-                              <w:rFonts w:asciiTheme="majorHAnsi" w:hAnsiTheme="majorHAnsi"/>
-                              <w:color w:val="000000" w:themeColor="text1"/>
-                              <w:sz w:val="28"/>
-                              <w:szCs w:val="22"/>
-                            </w:rPr>
-                            <w:t xml:space="preserve"> the power of information tech</w:t>
-                          </w:r>
-                          <w:r>
-                            <w:rPr>
-                              <w:rFonts w:asciiTheme="majorHAnsi" w:hAnsiTheme="majorHAnsi"/>
-                              <w:color w:val="000000" w:themeColor="text1"/>
-                              <w:sz w:val="28"/>
-                              <w:szCs w:val="22"/>
-                            </w:rPr>
-                            <w:t xml:space="preserve">nology and distributed networks, </w:t>
-                          </w:r>
-                          <w:r>
-                            <w:rPr>
-                              <w:rFonts w:asciiTheme="majorHAnsi" w:hAnsiTheme="majorHAnsi"/>
-                              <w:color w:val="000000" w:themeColor="text1"/>
-                              <w:sz w:val="28"/>
-                              <w:szCs w:val="22"/>
-                            </w:rPr>
-                            <w:t xml:space="preserve">Americans </w:t>
-                          </w:r>
-                          <w:r>
-                            <w:rPr>
-                              <w:rFonts w:asciiTheme="majorHAnsi" w:hAnsiTheme="majorHAnsi"/>
-                              <w:color w:val="000000" w:themeColor="text1"/>
-                              <w:sz w:val="28"/>
-                              <w:szCs w:val="22"/>
-                            </w:rPr>
-                            <w:t>can be encouraged to pool</w:t>
-                          </w:r>
-                          <w:r>
-                            <w:rPr>
-                              <w:rFonts w:asciiTheme="majorHAnsi" w:hAnsiTheme="majorHAnsi"/>
-                              <w:color w:val="000000" w:themeColor="text1"/>
-                              <w:sz w:val="28"/>
-                              <w:szCs w:val="22"/>
-                            </w:rPr>
-                            <w:t xml:space="preserve"> their skills to engage </w:t>
-                          </w:r>
-                          <w:r>
-                            <w:rPr>
-                              <w:rFonts w:asciiTheme="majorHAnsi" w:hAnsiTheme="majorHAnsi"/>
-                              <w:color w:val="000000" w:themeColor="text1"/>
-                              <w:sz w:val="28"/>
-                              <w:szCs w:val="22"/>
-                            </w:rPr>
-                            <w:t>directly in</w:t>
-                          </w:r>
-                          <w:r>
-                            <w:rPr>
-                              <w:rFonts w:asciiTheme="majorHAnsi" w:hAnsiTheme="majorHAnsi"/>
-                              <w:color w:val="000000" w:themeColor="text1"/>
-                              <w:sz w:val="28"/>
-                              <w:szCs w:val="22"/>
-                            </w:rPr>
-                            <w:t xml:space="preserve"> the creation of legislation.  </w:t>
-                          </w:r>
-                          <w:r>
-                            <w:rPr>
-                              <w:rFonts w:asciiTheme="majorHAnsi" w:hAnsiTheme="majorHAnsi"/>
-                              <w:color w:val="000000" w:themeColor="text1"/>
-                              <w:sz w:val="28"/>
-                              <w:szCs w:val="22"/>
-                            </w:rPr>
-                            <w:t xml:space="preserve">Second, by making the business of legislatures </w:t>
-                          </w:r>
-                          <w:r>
-                            <w:rPr>
-                              <w:rFonts w:asciiTheme="majorHAnsi" w:eastAsiaTheme="minorEastAsia" w:hAnsiTheme="majorHAnsi"/>
-                              <w:color w:val="000000"/>
-                              <w:sz w:val="28"/>
-                              <w:szCs w:val="28"/>
-                            </w:rPr>
-                            <w:t xml:space="preserve">interactive </w:t>
-                          </w:r>
-                          <w:r>
-                            <w:rPr>
-                              <w:rFonts w:asciiTheme="majorHAnsi" w:hAnsiTheme="majorHAnsi"/>
-                              <w:color w:val="000000" w:themeColor="text1"/>
-                              <w:sz w:val="28"/>
-                              <w:szCs w:val="22"/>
-                            </w:rPr>
-                            <w:t xml:space="preserve">and </w:t>
-                          </w:r>
-                          <w:r>
-                            <w:rPr>
-                              <w:rFonts w:asciiTheme="majorHAnsi" w:eastAsiaTheme="minorEastAsia" w:hAnsiTheme="majorHAnsi"/>
-                              <w:color w:val="000000"/>
-                              <w:sz w:val="28"/>
-                              <w:szCs w:val="28"/>
-                            </w:rPr>
-                            <w:t>visible</w:t>
-                          </w:r>
-                          <w:r>
-                            <w:rPr>
-                              <w:rFonts w:asciiTheme="majorHAnsi" w:eastAsiaTheme="minorEastAsia" w:hAnsiTheme="majorHAnsi"/>
-                              <w:color w:val="000000"/>
-                              <w:sz w:val="28"/>
-                              <w:szCs w:val="28"/>
-                            </w:rPr>
-                            <w:t xml:space="preserve"> to the public, representatives will become more accountable and thus more responsive to the public. If properly executed and embraced by the public, these improvements have the potential to dilute the influence of special interests on lawmaking, and encourage the proliferation of new political coalitions beyond the limits of the two party system.</w:t>
+                            <w:t xml:space="preserve"> If properly executed and embraced by the public, these improvements have the potential to dilute the influence of special interests on lawmaking, and to encourage the proliferation of new political coalitions beyond the limits of the two-party system.</w:t>
                           </w:r>
                         </w:p>
                       </w:sdtContent>
@@ -567,7 +338,25 @@
         <w:t xml:space="preserve"> to </w:t>
       </w:r>
       <w:r>
-        <w:t>make our political system more efficient and just by using information technology to enable new modes of public participation. The aim is to improve and refine</w:t>
+        <w:t>make our political system more efficient and just</w:t>
+      </w:r>
+      <w:r>
+        <w:t>. B</w:t>
+      </w:r>
+      <w:r>
+        <w:t xml:space="preserve">y </w:t>
+      </w:r>
+      <w:r>
+        <w:t>intelligent use of information technology we can</w:t>
+      </w:r>
+      <w:r>
+        <w:t xml:space="preserve"> enable new modes of public participation. The </w:t>
+      </w:r>
+      <w:r>
+        <w:t xml:space="preserve">specific </w:t>
+      </w:r>
+      <w:r>
+        <w:t>aim is to improve and refine</w:t>
       </w:r>
       <w:r>
         <w:t xml:space="preserve"> the legislative process </w:t>
@@ -576,11 +365,14 @@
         <w:t>at the state and federal level</w:t>
       </w:r>
       <w:r>
+        <w:t>s</w:t>
+      </w:r>
+      <w:r>
         <w:t>.</w:t>
       </w:r>
-      <w:r>
-        <w:t xml:space="preserve"> </w:t>
-      </w:r>
+    </w:p>
+    <w:p/>
+    <w:p>
       <w:r>
         <w:t>Individuals and organizations</w:t>
       </w:r>
@@ -609,19 +401,21 @@
         <w:t xml:space="preserve"> imaginative and cooperative problem solving.</w:t>
       </w:r>
       <w:r>
-        <w:t xml:space="preserve"> In addition,</w:t>
-      </w:r>
-      <w:r>
-        <w:t xml:space="preserve"> </w:t>
-      </w:r>
-      <w:r>
-        <w:t>b</w:t>
-      </w:r>
-      <w:r>
-        <w:t>y u</w:t>
-      </w:r>
-      <w:r>
-        <w:t>sing on-line technology</w:t>
+        <w:t xml:space="preserve"> </w:t>
+      </w:r>
+    </w:p>
+    <w:p>
+      <w:r>
+        <w:t>In addition,</w:t>
+      </w:r>
+      <w:r>
+        <w:t xml:space="preserve"> </w:t>
+      </w:r>
+      <w:r>
+        <w:t>elected representatives can interact with their constituents by using</w:t>
+      </w:r>
+      <w:r>
+        <w:t xml:space="preserve"> on-line technology</w:t>
       </w:r>
       <w:r>
         <w:t xml:space="preserve"> to gather democratic consensus on </w:t>
@@ -639,7 +433,7 @@
         <w:t xml:space="preserve"> and legislative proposals</w:t>
       </w:r>
       <w:r>
-        <w:t>,</w:t>
+        <w:t>.</w:t>
       </w:r>
       <w:r>
         <w:t xml:space="preserve"> </w:t>
@@ -3405,7 +3199,12 @@
       </w:r>
     </w:p>
     <w:sectPr>
-      <w:footerReference w:type="default" r:id="rId8"/>
+      <w:headerReference w:type="even" r:id="rId8"/>
+      <w:headerReference w:type="default" r:id="rId9"/>
+      <w:footerReference w:type="even" r:id="rId10"/>
+      <w:footerReference w:type="default" r:id="rId11"/>
+      <w:headerReference w:type="first" r:id="rId12"/>
+      <w:footerReference w:type="first" r:id="rId13"/>
       <w:pgSz w:w="12240" w:h="15840"/>
       <w:pgMar w:top="1440" w:right="1800" w:bottom="1440" w:left="1800" w:gutter="0"/>
       <w:titlePg/>
@@ -3440,6 +3239,16 @@
 </file>
 
 <file path=word/footer1.xml><?xml version="1.0" encoding="utf-8"?>
+<w:ftr xmlns:mo="http://schemas.microsoft.com/office/mac/office/2008/main" xmlns:ve="http://schemas.openxmlformats.org/markup-compatibility/2006" xmlns:mv="urn:schemas-microsoft-com:mac:vml" xmlns:o="urn:schemas-microsoft-com:office:office" xmlns:r="http://schemas.openxmlformats.org/officeDocument/2006/relationships" xmlns:m="http://schemas.openxmlformats.org/officeDocument/2006/math" xmlns:v="urn:schemas-microsoft-com:vml" xmlns:wp="http://schemas.openxmlformats.org/drawingml/2006/wordprocessingDrawing" xmlns:w10="urn:schemas-microsoft-com:office:word" xmlns:w="http://schemas.openxmlformats.org/wordprocessingml/2006/main" xmlns:wne="http://schemas.microsoft.com/office/word/2006/wordml">
+  <w:p>
+    <w:pPr>
+      <w:pStyle w:val="Footer"/>
+    </w:pPr>
+  </w:p>
+</w:ftr>
+</file>
+
+<file path=word/footer2.xml><?xml version="1.0" encoding="utf-8"?>
 <w:ftr xmlns:mo="http://schemas.microsoft.com/office/mac/office/2008/main" xmlns:ve="http://schemas.openxmlformats.org/markup-compatibility/2006" xmlns:mv="urn:schemas-microsoft-com:mac:vml" xmlns:o="urn:schemas-microsoft-com:office:office" xmlns:r="http://schemas.openxmlformats.org/officeDocument/2006/relationships" xmlns:m="http://schemas.openxmlformats.org/officeDocument/2006/math" xmlns:v="urn:schemas-microsoft-com:vml" xmlns:wp="http://schemas.openxmlformats.org/drawingml/2006/wordprocessingDrawing" xmlns:w10="urn:schemas-microsoft-com:office:word" xmlns:w="http://schemas.openxmlformats.org/wordprocessingml/2006/main" xmlns:wne="http://schemas.microsoft.com/office/word/2006/wordml">
   <w:p>
     <w:pPr>
@@ -3529,7 +3338,7 @@
         <w:rFonts w:ascii="Times New Roman" w:hAnsi="Times New Roman"/>
         <w:noProof/>
       </w:rPr>
-      <w:t>15</w:t>
+      <w:t>2</w:t>
     </w:r>
     <w:r>
       <w:rPr>
@@ -3572,7 +3381,7 @@
         <w:rFonts w:ascii="Times New Roman" w:hAnsi="Times New Roman"/>
         <w:noProof/>
       </w:rPr>
-      <w:t>12/10/11</w:t>
+      <w:t>12/12/11</w:t>
     </w:r>
     <w:r>
       <w:rPr>
@@ -3591,7 +3400,14 @@
         <w:rStyle w:val="PageNumber"/>
         <w:rFonts w:ascii="Times New Roman" w:hAnsi="Times New Roman"/>
       </w:rPr>
-      <w:t xml:space="preserve">The Null Party </w:t>
+      <w:t>American Political Reform Network</w:t>
+    </w:r>
+    <w:r>
+      <w:rPr>
+        <w:rStyle w:val="PageNumber"/>
+        <w:rFonts w:ascii="Times New Roman" w:hAnsi="Times New Roman"/>
+      </w:rPr>
+      <w:t xml:space="preserve"> </w:t>
     </w:r>
     <w:r>
       <w:rPr>
@@ -3611,6 +3427,16 @@
 </w:ftr>
 </file>
 
+<file path=word/footer3.xml><?xml version="1.0" encoding="utf-8"?>
+<w:ftr xmlns:mo="http://schemas.microsoft.com/office/mac/office/2008/main" xmlns:ve="http://schemas.openxmlformats.org/markup-compatibility/2006" xmlns:mv="urn:schemas-microsoft-com:mac:vml" xmlns:o="urn:schemas-microsoft-com:office:office" xmlns:r="http://schemas.openxmlformats.org/officeDocument/2006/relationships" xmlns:m="http://schemas.openxmlformats.org/officeDocument/2006/math" xmlns:v="urn:schemas-microsoft-com:vml" xmlns:wp="http://schemas.openxmlformats.org/drawingml/2006/wordprocessingDrawing" xmlns:w10="urn:schemas-microsoft-com:office:word" xmlns:w="http://schemas.openxmlformats.org/wordprocessingml/2006/main" xmlns:wne="http://schemas.microsoft.com/office/word/2006/wordml">
+  <w:p>
+    <w:pPr>
+      <w:pStyle w:val="Footer"/>
+    </w:pPr>
+  </w:p>
+</w:ftr>
+</file>
+
 <file path=word/footnotes.xml><?xml version="1.0" encoding="utf-8"?>
 <w:footnotes xmlns:mo="http://schemas.microsoft.com/office/mac/office/2008/main" xmlns:ve="http://schemas.openxmlformats.org/markup-compatibility/2006" xmlns:mv="urn:schemas-microsoft-com:mac:vml" xmlns:o="urn:schemas-microsoft-com:office:office" xmlns:r="http://schemas.openxmlformats.org/officeDocument/2006/relationships" xmlns:m="http://schemas.openxmlformats.org/officeDocument/2006/math" xmlns:v="urn:schemas-microsoft-com:vml" xmlns:wp="http://schemas.openxmlformats.org/drawingml/2006/wordprocessingDrawing" xmlns:w10="urn:schemas-microsoft-com:office:word" xmlns:w="http://schemas.openxmlformats.org/wordprocessingml/2006/main" xmlns:wne="http://schemas.microsoft.com/office/word/2006/wordml">
   <w:footnote w:type="separator" w:id="-1">
@@ -3634,6 +3460,36 @@
     </w:p>
   </w:footnote>
 </w:footnotes>
+</file>
+
+<file path=word/header1.xml><?xml version="1.0" encoding="utf-8"?>
+<w:hdr xmlns:mo="http://schemas.microsoft.com/office/mac/office/2008/main" xmlns:ve="http://schemas.openxmlformats.org/markup-compatibility/2006" xmlns:mv="urn:schemas-microsoft-com:mac:vml" xmlns:o="urn:schemas-microsoft-com:office:office" xmlns:r="http://schemas.openxmlformats.org/officeDocument/2006/relationships" xmlns:m="http://schemas.openxmlformats.org/officeDocument/2006/math" xmlns:v="urn:schemas-microsoft-com:vml" xmlns:wp="http://schemas.openxmlformats.org/drawingml/2006/wordprocessingDrawing" xmlns:w10="urn:schemas-microsoft-com:office:word" xmlns:w="http://schemas.openxmlformats.org/wordprocessingml/2006/main" xmlns:wne="http://schemas.microsoft.com/office/word/2006/wordml">
+  <w:p>
+    <w:pPr>
+      <w:pStyle w:val="Header"/>
+    </w:pPr>
+  </w:p>
+</w:hdr>
+</file>
+
+<file path=word/header2.xml><?xml version="1.0" encoding="utf-8"?>
+<w:hdr xmlns:mo="http://schemas.microsoft.com/office/mac/office/2008/main" xmlns:ve="http://schemas.openxmlformats.org/markup-compatibility/2006" xmlns:mv="urn:schemas-microsoft-com:mac:vml" xmlns:o="urn:schemas-microsoft-com:office:office" xmlns:r="http://schemas.openxmlformats.org/officeDocument/2006/relationships" xmlns:m="http://schemas.openxmlformats.org/officeDocument/2006/math" xmlns:v="urn:schemas-microsoft-com:vml" xmlns:wp="http://schemas.openxmlformats.org/drawingml/2006/wordprocessingDrawing" xmlns:w10="urn:schemas-microsoft-com:office:word" xmlns:w="http://schemas.openxmlformats.org/wordprocessingml/2006/main" xmlns:wne="http://schemas.microsoft.com/office/word/2006/wordml">
+  <w:p>
+    <w:pPr>
+      <w:pStyle w:val="Header"/>
+    </w:pPr>
+  </w:p>
+</w:hdr>
+</file>
+
+<file path=word/header3.xml><?xml version="1.0" encoding="utf-8"?>
+<w:hdr xmlns:mo="http://schemas.microsoft.com/office/mac/office/2008/main" xmlns:ve="http://schemas.openxmlformats.org/markup-compatibility/2006" xmlns:mv="urn:schemas-microsoft-com:mac:vml" xmlns:o="urn:schemas-microsoft-com:office:office" xmlns:r="http://schemas.openxmlformats.org/officeDocument/2006/relationships" xmlns:m="http://schemas.openxmlformats.org/officeDocument/2006/math" xmlns:v="urn:schemas-microsoft-com:vml" xmlns:wp="http://schemas.openxmlformats.org/drawingml/2006/wordprocessingDrawing" xmlns:w10="urn:schemas-microsoft-com:office:word" xmlns:w="http://schemas.openxmlformats.org/wordprocessingml/2006/main" xmlns:wne="http://schemas.microsoft.com/office/word/2006/wordml">
+  <w:p>
+    <w:pPr>
+      <w:pStyle w:val="Header"/>
+    </w:pPr>
+  </w:p>
+</w:hdr>
 </file>
 
 <file path=word/styles.xml><?xml version="1.0" encoding="utf-8"?>
@@ -4374,7 +4230,7 @@
 </file>
 
 <file path=customXml/itemProps2.xml><?xml version="1.0" encoding="utf-8"?>
-<ds:datastoreItem xmlns:ds="http://schemas.openxmlformats.org/officeDocument/2006/customXml" ds:itemID="{A94A0C0F-D353-2842-A9EA-F7DC9ABE1E64}">
+<ds:datastoreItem xmlns:ds="http://schemas.openxmlformats.org/officeDocument/2006/customXml" ds:itemID="{286D7B70-85ED-E44D-91CB-00970CBD096E}">
   <ds:schemaRefs>
     <ds:schemaRef ds:uri="http://schemas.openxmlformats.org/officeDocument/2006/bibliography"/>
   </ds:schemaRefs>

</xml_diff>

<commit_message>
small changes to intro
</commit_message>
<xml_diff>
--- a/Information Republic.docx
+++ b/Information Republic.docx
@@ -1,6 +1,6 @@
 
 <file path=word/document.xml><?xml version="1.0" encoding="utf-8"?>
-<w:document xmlns:ve="http://schemas.openxmlformats.org/markup-compatibility/2006" xmlns:o="urn:schemas-microsoft-com:office:office" xmlns:r="http://schemas.openxmlformats.org/officeDocument/2006/relationships" xmlns:m="http://schemas.openxmlformats.org/officeDocument/2006/math" xmlns:v="urn:schemas-microsoft-com:vml" xmlns:wp="http://schemas.openxmlformats.org/drawingml/2006/wordprocessingDrawing" xmlns:w10="urn:schemas-microsoft-com:office:word" xmlns:w="http://schemas.openxmlformats.org/wordprocessingml/2006/main" xmlns:wne="http://schemas.microsoft.com/office/word/2006/wordml">
+<w:document xmlns:mo="http://schemas.microsoft.com/office/mac/office/2008/main" xmlns:ve="http://schemas.openxmlformats.org/markup-compatibility/2006" xmlns:mv="urn:schemas-microsoft-com:mac:vml" xmlns:o="urn:schemas-microsoft-com:office:office" xmlns:r="http://schemas.openxmlformats.org/officeDocument/2006/relationships" xmlns:m="http://schemas.openxmlformats.org/officeDocument/2006/math" xmlns:v="urn:schemas-microsoft-com:vml" xmlns:wp="http://schemas.openxmlformats.org/drawingml/2006/wordprocessingDrawing" xmlns:w10="urn:schemas-microsoft-com:office:word" xmlns:w="http://schemas.openxmlformats.org/wordprocessingml/2006/main" xmlns:wne="http://schemas.microsoft.com/office/word/2006/wordml" ve:Ignorable="mv" ve:PreserveAttributes="mv:*">
   <w:body>
     <w:sdt>
       <w:sdtPr>
@@ -28,7 +28,7 @@
               <w:noProof/>
             </w:rPr>
             <w:pict>
-              <v:shapetype id="_x0000_t202" coordsize="21600,21600" o:spt="202" path="m,l,21600r21600,l21600,xe">
+              <v:shapetype id="_x0000_t202" coordsize="21600,21600" o:spt="202" path="m0,0l0,21600,21600,21600,21600,0xe">
                 <v:stroke joinstyle="miter"/>
                 <v:path gradientshapeok="t" o:connecttype="rect"/>
               </v:shapetype>
@@ -370,87 +370,117 @@
     </w:p>
     <w:p>
       <w:r>
-        <w:t>To understand how information technology can aid our political process, we need to first develop a picture of how information is created, transmitted, and used in our politics.</w:t>
-      </w:r>
-      <w:r>
-        <w:t xml:space="preserve"> </w:t>
-      </w:r>
-      <w:r>
-        <w:t>In this document no attempt is made to do a rigorous analysis of information flow in the American political system. Instead a high level overview i</w:t>
-      </w:r>
-      <w:r>
-        <w:t>s outlined, at which point I</w:t>
-      </w:r>
-      <w:r>
-        <w:t xml:space="preserve"> merely asserted that this viewpoint highlights two areas in which obvious opportunities exist to increase public participation in politics. </w:t>
-      </w:r>
-    </w:p>
-    <w:p>
-      <w:r>
-        <w:t>I also argue that exploiting these opportunities</w:t>
+        <w:t xml:space="preserve">To understand how information technology can aid our political process, we need to develop </w:t>
+      </w:r>
+      <w:r>
+        <w:t>some</w:t>
+      </w:r>
+      <w:r>
+        <w:t xml:space="preserve"> picture of how information is created, transmitted, and used in our politics.</w:t>
+      </w:r>
+      <w:r>
+        <w:t xml:space="preserve"> </w:t>
+      </w:r>
+      <w:r>
+        <w:t>Only a</w:t>
+      </w:r>
+      <w:r>
+        <w:t xml:space="preserve"> high level overview</w:t>
+      </w:r>
+      <w:r>
+        <w:t xml:space="preserve"> of</w:t>
+      </w:r>
+      <w:r>
+        <w:t xml:space="preserve"> </w:t>
+      </w:r>
+      <w:r>
+        <w:t xml:space="preserve">information flow in the American political system </w:t>
+      </w:r>
+      <w:r>
+        <w:t>i</w:t>
+      </w:r>
+      <w:r>
+        <w:t xml:space="preserve">s </w:t>
+      </w:r>
+      <w:r>
+        <w:t>required to find two areas that provide</w:t>
+      </w:r>
+      <w:r>
+        <w:t xml:space="preserve"> obvious opportunities to increase pu</w:t>
+      </w:r>
+      <w:r>
+        <w:t>blic participation in politics.</w:t>
+      </w:r>
+    </w:p>
+    <w:p>
+      <w:r>
+        <w:t>E</w:t>
+      </w:r>
+      <w:r>
+        <w:t xml:space="preserve">xploiting these opportunities by providing the </w:t>
+      </w:r>
+      <w:r>
+        <w:t>right</w:t>
+      </w:r>
+      <w:r>
+        <w:t xml:space="preserve"> information technology</w:t>
+      </w:r>
+      <w:r>
+        <w:t xml:space="preserve"> will create</w:t>
+      </w:r>
+      <w:r>
+        <w:t xml:space="preserve"> </w:t>
+      </w:r>
+      <w:r>
+        <w:t>the</w:t>
+      </w:r>
+      <w:r>
+        <w:t xml:space="preserve"> potential to </w:t>
+      </w:r>
+      <w:r>
+        <w:t xml:space="preserve">refocus the role of legislators upon their </w:t>
+      </w:r>
+      <w:r>
+        <w:t>proper</w:t>
+      </w:r>
+      <w:r>
+        <w:t xml:space="preserve"> task, which is to serve the constituents they represent. Additionally the potential exists to substantially reform the process of lawmaking</w:t>
+      </w:r>
+      <w:r>
+        <w:t xml:space="preserve"> itself</w:t>
+      </w:r>
+      <w:r>
+        <w:t xml:space="preserve"> to better serve the public interest, and diminish the extent to which the interests of the major parties and special interest</w:t>
+      </w:r>
+      <w:r>
+        <w:t xml:space="preserve"> groups are inequitably served.</w:t>
+      </w:r>
+    </w:p>
+    <w:p>
+      <w:r>
+        <w:t>Elected representatives can interact with their constituents by using on-line technology to gather democratic consensus on questions, issues, and legislative proposals. Legislators may introduce and pass laws based on direct citizen participation, a move which expands public involvement beyond the limitations of periodic elections. Such change requires no alteration of our existing election procedures.</w:t>
+      </w:r>
+    </w:p>
+    <w:p>
+      <w:r>
+        <w:t>The process of lawmaking can become more open and transparent, can involve broader public input, can utilize the pool of untapped knowledge among professionals and academics, and can be made into a process of creative problem solving to intelligently form effective policy, rather than a closed centralized exclusive privilege that is aptly described by the old political adages about pork and sausage.</w:t>
+      </w:r>
+    </w:p>
+    <w:p>
+      <w:r>
+        <w:t>Individuals and organizations</w:t>
       </w:r>
       <w:r>
         <w:t>,</w:t>
       </w:r>
       <w:r>
-        <w:t xml:space="preserve"> by providing the needed information technology</w:t>
-      </w:r>
-      <w:r>
-        <w:t>, provide</w:t>
-      </w:r>
-      <w:r>
-        <w:t xml:space="preserve"> enormous potential to </w:t>
-      </w:r>
-      <w:r>
-        <w:t xml:space="preserve">refocus the role of legislators upon their original task, which is to serve the constituents they represent. Additionally the potential exists to substantially reform the process of lawmaking to better serve the public interest, and diminish the extent to which the interests of the major parties and special interest groups are inequitably served. </w:t>
-      </w:r>
-    </w:p>
-    <w:p>
-      <w:r>
-        <w:t>That is to say, the process of lawmaking can become more open and transparent, and can be made into something that can better be described as intelli</w:t>
-      </w:r>
-      <w:r>
-        <w:t xml:space="preserve">gently forming effective policy, and which </w:t>
-      </w:r>
-      <w:r>
-        <w:t>no longer</w:t>
-      </w:r>
-      <w:r>
-        <w:t xml:space="preserve"> </w:t>
-      </w:r>
-      <w:r>
-        <w:t>conforms</w:t>
-      </w:r>
-      <w:r>
-        <w:t xml:space="preserve"> to the old adage</w:t>
-      </w:r>
-      <w:r>
-        <w:t>s</w:t>
-      </w:r>
-      <w:r>
-        <w:t xml:space="preserve"> about pork and </w:t>
-      </w:r>
-      <w:r>
-        <w:t>sausage</w:t>
-      </w:r>
-      <w:r>
-        <w:t>.</w:t>
-      </w:r>
-    </w:p>
-    <w:p>
-      <w:r>
-        <w:t>Elected representatives can interact with their constituents by using on-line technology to gather democratic consensus on questions, issues, and legislative proposals. Legislators may introduce and pass laws based on direct citizen participation, a move which expands public involvement beyond the limitations of periodic elections. Such change requires no alteration of our existing election procedures.</w:t>
-      </w:r>
-    </w:p>
-    <w:p>
-      <w:r>
-        <w:t>Individuals and organizations</w:t>
-      </w:r>
-      <w:r>
-        <w:t>,</w:t>
-      </w:r>
-      <w:r>
-        <w:t xml:space="preserve"> whose experience comprises the vast wealth of professional and academic knowledge employed in </w:t>
+        <w:t xml:space="preserve"> whose experience comprises the vast wealth of </w:t>
+      </w:r>
+      <w:r>
+        <w:t>p</w:t>
+      </w:r>
+      <w:r>
+        <w:t xml:space="preserve">rofessional and academic knowledge employed in </w:t>
       </w:r>
       <w:r>
         <w:t xml:space="preserve">all </w:t>
@@ -488,15 +518,7 @@
         <w:t xml:space="preserve"> about</w:t>
       </w:r>
       <w:r>
-        <w:t xml:space="preserve"> such an approach that arise immediately. Firstly there are doubts and worries about the technology: is it </w:t>
-      </w:r>
-      <w:proofErr w:type="gramStart"/>
-      <w:r>
-        <w:t>secure</w:t>
-      </w:r>
-      <w:proofErr w:type="gramEnd"/>
-      <w:r>
-        <w:t>, reliable, scalable and ac</w:t>
+        <w:t xml:space="preserve"> such an approach that arise immediately. Firstly there are doubts and worries about the technology: is it secure, reliable, scalable and ac</w:t>
       </w:r>
       <w:r>
         <w:t>countable; will it</w:t>
@@ -529,15 +551,7 @@
         <w:t xml:space="preserve">the majority of </w:t>
       </w:r>
       <w:r>
-        <w:t xml:space="preserve">voters, who can’t possibly have the time, energy, or knowledge to fully participate in such a </w:t>
-      </w:r>
-      <w:proofErr w:type="gramStart"/>
-      <w:r>
-        <w:t>system.</w:t>
-      </w:r>
-      <w:proofErr w:type="gramEnd"/>
-      <w:r>
-        <w:t xml:space="preserve"> Lastly</w:t>
+        <w:t>voters, who can’t possibly have the time, energy, or knowledge to fully participate in such a system. Lastly</w:t>
       </w:r>
       <w:r>
         <w:t xml:space="preserve"> there</w:t>
@@ -2788,15 +2802,7 @@
         <w:t>lessen</w:t>
       </w:r>
       <w:r>
-        <w:t xml:space="preserve"> the monopolization of political power </w:t>
-      </w:r>
-      <w:proofErr w:type="gramStart"/>
-      <w:r>
-        <w:t>by the two party duopoly</w:t>
-      </w:r>
-      <w:proofErr w:type="gramEnd"/>
-      <w:r>
-        <w:t>.</w:t>
+        <w:t xml:space="preserve"> the monopolization of political power by the two party duopoly.</w:t>
       </w:r>
     </w:p>
     <w:p>
@@ -2838,15 +2844,7 @@
     </w:p>
     <w:p>
       <w:r>
-        <w:t>In order to create the architecture, design, and external interface specifications of the software outlined in this document, a non-profit 501(c</w:t>
-      </w:r>
-      <w:proofErr w:type="gramStart"/>
-      <w:r>
-        <w:t>)(</w:t>
-      </w:r>
-      <w:proofErr w:type="gramEnd"/>
-      <w:r>
-        <w:t xml:space="preserve">3) organization is being formed. </w:t>
+        <w:t xml:space="preserve">In order to create the architecture, design, and external interface specifications of the software outlined in this document, a non-profit 501(c)(3) organization is being formed. </w:t>
       </w:r>
       <w:r>
         <w:t xml:space="preserve"> </w:t>
@@ -3226,8 +3224,7 @@
     <w:sectPr>
       <w:footerReference w:type="default" r:id="rId8"/>
       <w:pgSz w:w="12240" w:h="15840"/>
-      <w:pgMar w:top="1440" w:right="1800" w:bottom="1440" w:left="1800" w:header="720" w:footer="720" w:gutter="0"/>
-      <w:cols w:space="720"/>
+      <w:pgMar w:top="1440" w:right="1800" w:bottom="1440" w:left="1800" w:gutter="0"/>
       <w:titlePg/>
     </w:sectPr>
   </w:body>
@@ -3235,7 +3232,7 @@
 </file>
 
 <file path=word/endnotes.xml><?xml version="1.0" encoding="utf-8"?>
-<w:endnotes xmlns:ve="http://schemas.openxmlformats.org/markup-compatibility/2006" xmlns:o="urn:schemas-microsoft-com:office:office" xmlns:r="http://schemas.openxmlformats.org/officeDocument/2006/relationships" xmlns:m="http://schemas.openxmlformats.org/officeDocument/2006/math" xmlns:v="urn:schemas-microsoft-com:vml" xmlns:wp="http://schemas.openxmlformats.org/drawingml/2006/wordprocessingDrawing" xmlns:w10="urn:schemas-microsoft-com:office:word" xmlns:w="http://schemas.openxmlformats.org/wordprocessingml/2006/main" xmlns:wne="http://schemas.microsoft.com/office/word/2006/wordml">
+<w:endnotes xmlns:mo="http://schemas.microsoft.com/office/mac/office/2008/main" xmlns:ve="http://schemas.openxmlformats.org/markup-compatibility/2006" xmlns:mv="urn:schemas-microsoft-com:mac:vml" xmlns:o="urn:schemas-microsoft-com:office:office" xmlns:r="http://schemas.openxmlformats.org/officeDocument/2006/relationships" xmlns:m="http://schemas.openxmlformats.org/officeDocument/2006/math" xmlns:v="urn:schemas-microsoft-com:vml" xmlns:wp="http://schemas.openxmlformats.org/drawingml/2006/wordprocessingDrawing" xmlns:w10="urn:schemas-microsoft-com:office:word" xmlns:w="http://schemas.openxmlformats.org/wordprocessingml/2006/main" xmlns:wne="http://schemas.microsoft.com/office/word/2006/wordml">
   <w:endnote w:type="separator" w:id="-1">
     <w:p>
       <w:pPr>
@@ -3260,7 +3257,7 @@
 </file>
 
 <file path=word/footer1.xml><?xml version="1.0" encoding="utf-8"?>
-<w:ftr xmlns:ve="http://schemas.openxmlformats.org/markup-compatibility/2006" xmlns:o="urn:schemas-microsoft-com:office:office" xmlns:r="http://schemas.openxmlformats.org/officeDocument/2006/relationships" xmlns:m="http://schemas.openxmlformats.org/officeDocument/2006/math" xmlns:v="urn:schemas-microsoft-com:vml" xmlns:wp="http://schemas.openxmlformats.org/drawingml/2006/wordprocessingDrawing" xmlns:w10="urn:schemas-microsoft-com:office:word" xmlns:w="http://schemas.openxmlformats.org/wordprocessingml/2006/main" xmlns:wne="http://schemas.microsoft.com/office/word/2006/wordml">
+<w:ftr xmlns:mo="http://schemas.microsoft.com/office/mac/office/2008/main" xmlns:ve="http://schemas.openxmlformats.org/markup-compatibility/2006" xmlns:mv="urn:schemas-microsoft-com:mac:vml" xmlns:o="urn:schemas-microsoft-com:office:office" xmlns:r="http://schemas.openxmlformats.org/officeDocument/2006/relationships" xmlns:m="http://schemas.openxmlformats.org/officeDocument/2006/math" xmlns:v="urn:schemas-microsoft-com:vml" xmlns:wp="http://schemas.openxmlformats.org/drawingml/2006/wordprocessingDrawing" xmlns:w10="urn:schemas-microsoft-com:office:word" xmlns:w="http://schemas.openxmlformats.org/wordprocessingml/2006/main" xmlns:wne="http://schemas.microsoft.com/office/word/2006/wordml">
   <w:p>
     <w:pPr>
       <w:pStyle w:val="Footer"/>
@@ -3392,7 +3389,7 @@
         <w:rFonts w:ascii="Times New Roman" w:hAnsi="Times New Roman"/>
         <w:noProof/>
       </w:rPr>
-      <w:t>12/19/2011</w:t>
+      <w:t>12/21/11</w:t>
     </w:r>
     <w:r>
       <w:rPr>
@@ -3432,7 +3429,7 @@
 </file>
 
 <file path=word/footnotes.xml><?xml version="1.0" encoding="utf-8"?>
-<w:footnotes xmlns:ve="http://schemas.openxmlformats.org/markup-compatibility/2006" xmlns:o="urn:schemas-microsoft-com:office:office" xmlns:r="http://schemas.openxmlformats.org/officeDocument/2006/relationships" xmlns:m="http://schemas.openxmlformats.org/officeDocument/2006/math" xmlns:v="urn:schemas-microsoft-com:vml" xmlns:wp="http://schemas.openxmlformats.org/drawingml/2006/wordprocessingDrawing" xmlns:w10="urn:schemas-microsoft-com:office:word" xmlns:w="http://schemas.openxmlformats.org/wordprocessingml/2006/main" xmlns:wne="http://schemas.microsoft.com/office/word/2006/wordml">
+<w:footnotes xmlns:mo="http://schemas.microsoft.com/office/mac/office/2008/main" xmlns:ve="http://schemas.openxmlformats.org/markup-compatibility/2006" xmlns:mv="urn:schemas-microsoft-com:mac:vml" xmlns:o="urn:schemas-microsoft-com:office:office" xmlns:r="http://schemas.openxmlformats.org/officeDocument/2006/relationships" xmlns:m="http://schemas.openxmlformats.org/officeDocument/2006/math" xmlns:v="urn:schemas-microsoft-com:vml" xmlns:wp="http://schemas.openxmlformats.org/drawingml/2006/wordprocessingDrawing" xmlns:w10="urn:schemas-microsoft-com:office:word" xmlns:w="http://schemas.openxmlformats.org/wordprocessingml/2006/main" xmlns:wne="http://schemas.microsoft.com/office/word/2006/wordml">
   <w:footnote w:type="separator" w:id="-1">
     <w:p>
       <w:pPr>
@@ -3469,7 +3466,7 @@
     </w:rPrDefault>
     <w:pPrDefault/>
   </w:docDefaults>
-  <w:latentStyles w:defLockedState="0" w:defUIPriority="99" w:defSemiHidden="1" w:defUnhideWhenUsed="1" w:defQFormat="0" w:count="267">
+  <w:latentStyles w:defLockedState="0" w:defUIPriority="99" w:defSemiHidden="1" w:defUnhideWhenUsed="1" w:defQFormat="0" w:count="276">
     <w:lsdException w:name="Normal" w:semiHidden="0" w:uiPriority="0" w:unhideWhenUsed="0" w:qFormat="1"/>
     <w:lsdException w:name="heading 1" w:semiHidden="0" w:uiPriority="9" w:unhideWhenUsed="0" w:qFormat="1"/>
     <w:lsdException w:name="heading 2" w:uiPriority="9" w:qFormat="1"/>
@@ -3665,13 +3662,11 @@
   </w:style>
   <w:style w:type="character" w:default="1" w:styleId="DefaultParagraphFont">
     <w:name w:val="Default Paragraph Font"/>
-    <w:uiPriority w:val="1"/>
     <w:semiHidden/>
     <w:unhideWhenUsed/>
   </w:style>
   <w:style w:type="table" w:default="1" w:styleId="TableNormal">
     <w:name w:val="Normal Table"/>
-    <w:uiPriority w:val="99"/>
     <w:semiHidden/>
     <w:unhideWhenUsed/>
     <w:qFormat/>
@@ -3687,7 +3682,6 @@
   </w:style>
   <w:style w:type="numbering" w:default="1" w:styleId="NoList">
     <w:name w:val="No List"/>
-    <w:uiPriority w:val="99"/>
     <w:semiHidden/>
     <w:unhideWhenUsed/>
   </w:style>
@@ -4197,7 +4191,7 @@
 </file>
 
 <file path=customXml/itemProps2.xml><?xml version="1.0" encoding="utf-8"?>
-<ds:datastoreItem xmlns:ds="http://schemas.openxmlformats.org/officeDocument/2006/customXml" ds:itemID="{049C07F1-B2C9-488B-A4CD-6EE0D594B1B9}">
+<ds:datastoreItem xmlns:ds="http://schemas.openxmlformats.org/officeDocument/2006/customXml" ds:itemID="{FDF877BE-7009-EC49-8657-A025A4B93E0B}">
   <ds:schemaRefs>
     <ds:schemaRef ds:uri="http://schemas.openxmlformats.org/officeDocument/2006/bibliography"/>
   </ds:schemaRefs>

</xml_diff>